<commit_message>
start 1 test again
</commit_message>
<xml_diff>
--- a/backend/manual_tests/visual_outputs/01_structure_annotated.docx
+++ b/backend/manual_tests/visual_outputs/01_structure_annotated.docx
@@ -12,11 +12,11 @@
         <w:br/>
       </w:r>
       <w:r>
-        <w:t>Total Blocks: 15</w:t>
+        <w:t>Total Blocks: 16</w:t>
         <w:br/>
       </w:r>
       <w:r>
-        <w:t>Headings Detected: 5</w:t>
+        <w:t>Headings Detected: 8</w:t>
         <w:br/>
       </w:r>
       <w:r>
@@ -48,17 +48,44 @@
     </w:p>
     <w:p>
       <w:r>
+        <w:rPr>
+          <w:highlight w:val="yellow"/>
+        </w:rPr>
         <w:t>Rohit Kumar, Ananya Sharma, Vikram Patel</w:t>
+      </w:r>
+      <w:r>
+        <w:rPr>
+          <w:color w:val="0000FF"/>
+        </w:rPr>
+        <w:t xml:space="preserve"> [HEADING Level 1]</w:t>
       </w:r>
     </w:p>
     <w:p>
       <w:r>
+        <w:rPr>
+          <w:highlight w:val="yellow"/>
+        </w:rPr>
         <w:t>Department of Computer Science</w:t>
+      </w:r>
+      <w:r>
+        <w:rPr>
+          <w:color w:val="0000FF"/>
+        </w:rPr>
+        <w:t xml:space="preserve"> [HEADING Level 1]</w:t>
       </w:r>
     </w:p>
     <w:p>
       <w:r>
+        <w:rPr>
+          <w:highlight w:val="yellow"/>
+        </w:rPr>
         <w:t>XYZ University</w:t>
+      </w:r>
+      <w:r>
+        <w:rPr>
+          <w:color w:val="0000FF"/>
+        </w:rPr>
+        <w:t xml:space="preserve"> [HEADING Level 1]</w:t>
       </w:r>
     </w:p>
     <w:p>
@@ -122,6 +149,9 @@
       <w:r>
         <w:t>Figure 1: college logo</w:t>
       </w:r>
+    </w:p>
+    <w:p>
+      <w:r/>
     </w:p>
     <w:p>
       <w:r>

</xml_diff>